<commit_message>
Py-MySQL Employees demo code
</commit_message>
<xml_diff>
--- a/Python MySQL Tutorial.docx
+++ b/Python MySQL Tutorial.docx
@@ -151,21 +151,6 @@
     <w:p>
       <w:pPr>
         <w:rPr>
-          <w:rStyle w:val="Hyperlink"/>
-        </w:rPr>
-      </w:pPr>
-      <w:hyperlink r:id="rId9" w:history="1">
-        <w:r>
-          <w:rPr>
-            <w:rStyle w:val="Hyperlink"/>
-          </w:rPr>
-          <w:t>https://dev.mysql.com/doc/connector-python/en/connector-python-examples.html</w:t>
-        </w:r>
-      </w:hyperlink>
-    </w:p>
-    <w:p>
-      <w:pPr>
-        <w:rPr>
           <w:shd w:val="clear" w:color="auto" w:fill="FFFFFF"/>
         </w:rPr>
       </w:pPr>
@@ -328,11 +313,6 @@
       <w:r>
         <w:t>Connector/Python</w:t>
       </w:r>
-    </w:p>
-    <w:p>
-      <w:pPr>
-        <w:pStyle w:val="Heading2"/>
-      </w:pPr>
     </w:p>
     <w:p>
       <w:r>
@@ -436,7 +416,7 @@
       <w:r>
         <w:t>MySQL Installer (recommended): When executing </w:t>
       </w:r>
-      <w:hyperlink r:id="rId10" w:tgtFrame="_top" w:history="1">
+      <w:hyperlink r:id="rId9" w:tgtFrame="_top" w:history="1">
         <w:r>
           <w:rPr>
             <w:rStyle w:val="Hyperlink"/>
@@ -463,7 +443,7 @@
       <w:r>
         <w:t xml:space="preserve">You can download and install from </w:t>
       </w:r>
-      <w:hyperlink r:id="rId11" w:history="1">
+      <w:hyperlink r:id="rId10" w:history="1">
         <w:r>
           <w:rPr>
             <w:rStyle w:val="Hyperlink"/>
@@ -593,42 +573,577 @@
     </w:p>
     <w:p>
       <w:r>
-        <w:t xml:space="preserve">Sample code files in: </w:t>
+        <w:t xml:space="preserve">Sample code: </w:t>
       </w:r>
-      <w:hyperlink r:id="rId12" w:history="1">
+      <w:hyperlink r:id="rId11" w:history="1">
         <w:r>
           <w:rPr>
             <w:rStyle w:val="Hyperlink"/>
           </w:rPr>
-          <w:t>https://github.com/AjaySingala/PythonSamples.git</w:t>
-        </w:r>
-        <w:r>
-          <w:rPr>
-            <w:rStyle w:val="Hyperlink"/>
-          </w:rPr>
-          <w:t>/</w:t>
-        </w:r>
-        <w:r>
-          <w:rPr>
-            <w:rStyle w:val="Hyperlink"/>
-          </w:rPr>
-          <w:t>MySQ</w:t>
-        </w:r>
-        <w:r>
-          <w:rPr>
-            <w:rStyle w:val="Hyperlink"/>
-          </w:rPr>
-          <w:t>L</w:t>
+          <w:t>https://github.com/AjaySingala/PythonSamples/tree/main/MySQL</w:t>
         </w:r>
       </w:hyperlink>
       <w:r>
         <w:t xml:space="preserve"> </w:t>
       </w:r>
     </w:p>
+    <w:p>
+      <w:r>
+        <w:t>Demo code files:</w:t>
+      </w:r>
+    </w:p>
+    <w:p>
+      <w:pPr>
+        <w:pStyle w:val="ListParagraph"/>
+        <w:numPr>
+          <w:ilvl w:val="0"/>
+          <w:numId w:val="111"/>
+        </w:numPr>
+      </w:pPr>
+      <w:r>
+        <w:t>TestConnection.py</w:t>
+      </w:r>
+    </w:p>
+    <w:p>
+      <w:pPr>
+        <w:pStyle w:val="ListParagraph"/>
+        <w:numPr>
+          <w:ilvl w:val="0"/>
+          <w:numId w:val="111"/>
+        </w:numPr>
+      </w:pPr>
+      <w:r>
+        <w:t>CreateDB.py</w:t>
+      </w:r>
+    </w:p>
+    <w:p>
+      <w:pPr>
+        <w:pStyle w:val="ListParagraph"/>
+        <w:numPr>
+          <w:ilvl w:val="0"/>
+          <w:numId w:val="111"/>
+        </w:numPr>
+      </w:pPr>
+      <w:r>
+        <w:t>CreateTable.py</w:t>
+      </w:r>
+    </w:p>
+    <w:p>
+      <w:pPr>
+        <w:pStyle w:val="ListParagraph"/>
+        <w:numPr>
+          <w:ilvl w:val="0"/>
+          <w:numId w:val="111"/>
+        </w:numPr>
+      </w:pPr>
+      <w:r>
+        <w:t>Insert.py</w:t>
+      </w:r>
+    </w:p>
+    <w:p>
+      <w:pPr>
+        <w:pStyle w:val="ListParagraph"/>
+        <w:numPr>
+          <w:ilvl w:val="0"/>
+          <w:numId w:val="111"/>
+        </w:numPr>
+      </w:pPr>
+      <w:r>
+        <w:t>GetInsertedId</w:t>
+      </w:r>
+      <w:r>
+        <w:t>.py</w:t>
+      </w:r>
+    </w:p>
+    <w:p>
+      <w:pPr>
+        <w:pStyle w:val="ListParagraph"/>
+        <w:numPr>
+          <w:ilvl w:val="0"/>
+          <w:numId w:val="111"/>
+        </w:numPr>
+      </w:pPr>
+      <w:r>
+        <w:lastRenderedPageBreak/>
+        <w:t>InsertMany.py</w:t>
+      </w:r>
+    </w:p>
+    <w:p>
+      <w:pPr>
+        <w:pStyle w:val="ListParagraph"/>
+        <w:numPr>
+          <w:ilvl w:val="0"/>
+          <w:numId w:val="111"/>
+        </w:numPr>
+      </w:pPr>
+      <w:r>
+        <w:t>Select.py</w:t>
+      </w:r>
+    </w:p>
+    <w:p>
+      <w:pPr>
+        <w:pStyle w:val="ListParagraph"/>
+        <w:numPr>
+          <w:ilvl w:val="0"/>
+          <w:numId w:val="111"/>
+        </w:numPr>
+      </w:pPr>
+      <w:r>
+        <w:t>SelectWhere.py (</w:t>
+      </w:r>
+      <w:r>
+        <w:rPr>
+          <w:i/>
+          <w:iCs/>
+        </w:rPr>
+        <w:t>also has Wildcard demo</w:t>
+      </w:r>
+      <w:r>
+        <w:t>)</w:t>
+      </w:r>
+    </w:p>
+    <w:p>
+      <w:pPr>
+        <w:pStyle w:val="ListParagraph"/>
+        <w:numPr>
+          <w:ilvl w:val="0"/>
+          <w:numId w:val="111"/>
+        </w:numPr>
+      </w:pPr>
+      <w:r>
+        <w:t>Limit.py</w:t>
+      </w:r>
+    </w:p>
+    <w:p>
+      <w:pPr>
+        <w:pStyle w:val="ListParagraph"/>
+        <w:numPr>
+          <w:ilvl w:val="0"/>
+          <w:numId w:val="111"/>
+        </w:numPr>
+      </w:pPr>
+      <w:r>
+        <w:t>Update.py</w:t>
+      </w:r>
+    </w:p>
+    <w:p>
+      <w:pPr>
+        <w:pStyle w:val="ListParagraph"/>
+        <w:numPr>
+          <w:ilvl w:val="0"/>
+          <w:numId w:val="111"/>
+        </w:numPr>
+      </w:pPr>
+      <w:r>
+        <w:t>OrderBy.py</w:t>
+      </w:r>
+    </w:p>
+    <w:p>
+      <w:pPr>
+        <w:pStyle w:val="ListParagraph"/>
+        <w:numPr>
+          <w:ilvl w:val="0"/>
+          <w:numId w:val="111"/>
+        </w:numPr>
+      </w:pPr>
+      <w:r>
+        <w:t>Delete.py</w:t>
+      </w:r>
+    </w:p>
+    <w:p>
+      <w:pPr>
+        <w:pStyle w:val="ListParagraph"/>
+        <w:numPr>
+          <w:ilvl w:val="0"/>
+          <w:numId w:val="111"/>
+        </w:numPr>
+      </w:pPr>
+      <w:r>
+        <w:t>DropTable.py</w:t>
+      </w:r>
+    </w:p>
+    <w:p>
+      <w:pPr>
+        <w:pStyle w:val="ListParagraph"/>
+        <w:numPr>
+          <w:ilvl w:val="0"/>
+          <w:numId w:val="111"/>
+        </w:numPr>
+      </w:pPr>
+      <w:r>
+        <w:t>Join.py</w:t>
+      </w:r>
+    </w:p>
+    <w:p>
+      <w:r>
+        <w:t>For the Join.py demo:</w:t>
+      </w:r>
+    </w:p>
+    <w:p>
+      <w:r>
+        <w:t>You can combine rows from two or more tables, based on a related column between them, by using a JOIN statement.</w:t>
+      </w:r>
+    </w:p>
+    <w:p>
+      <w:r>
+        <w:t>Consider you have a "users" table and a "products" table:</w:t>
+      </w:r>
+    </w:p>
+    <w:p>
+      <w:pPr>
+        <w:rPr>
+          <w:b/>
+          <w:bCs/>
+        </w:rPr>
+      </w:pPr>
+      <w:r>
+        <w:rPr>
+          <w:b/>
+          <w:bCs/>
+        </w:rPr>
+        <w:t>users</w:t>
+      </w:r>
+    </w:p>
+    <w:p>
+      <w:pPr>
+        <w:shd w:val="clear" w:color="auto" w:fill="000000"/>
+        <w:spacing w:after="0" w:line="240" w:lineRule="auto"/>
+        <w:rPr>
+          <w:rFonts w:ascii="Consolas" w:hAnsi="Consolas"/>
+          <w:color w:val="FFFFFF"/>
+          <w:sz w:val="20"/>
+          <w:szCs w:val="20"/>
+        </w:rPr>
+      </w:pPr>
+      <w:r>
+        <w:rPr>
+          <w:rFonts w:ascii="Consolas" w:hAnsi="Consolas"/>
+          <w:color w:val="FFFFFF"/>
+          <w:sz w:val="20"/>
+          <w:szCs w:val="20"/>
+        </w:rPr>
+        <w:t>{id: 1, name: 'John', fav: 154},</w:t>
+      </w:r>
+    </w:p>
+    <w:p>
+      <w:pPr>
+        <w:shd w:val="clear" w:color="auto" w:fill="000000"/>
+        <w:spacing w:after="0" w:line="240" w:lineRule="auto"/>
+        <w:rPr>
+          <w:rFonts w:ascii="Consolas" w:hAnsi="Consolas"/>
+          <w:color w:val="FFFFFF"/>
+          <w:sz w:val="20"/>
+          <w:szCs w:val="20"/>
+        </w:rPr>
+      </w:pPr>
+      <w:r>
+        <w:rPr>
+          <w:rFonts w:ascii="Consolas" w:hAnsi="Consolas"/>
+          <w:color w:val="FFFFFF"/>
+          <w:sz w:val="20"/>
+          <w:szCs w:val="20"/>
+        </w:rPr>
+        <w:t>{id: 2, name: 'Peter', fav: 154},</w:t>
+      </w:r>
+    </w:p>
+    <w:p>
+      <w:pPr>
+        <w:shd w:val="clear" w:color="auto" w:fill="000000"/>
+        <w:spacing w:after="0" w:line="240" w:lineRule="auto"/>
+        <w:rPr>
+          <w:rFonts w:ascii="Consolas" w:hAnsi="Consolas"/>
+          <w:color w:val="FFFFFF"/>
+          <w:sz w:val="20"/>
+          <w:szCs w:val="20"/>
+        </w:rPr>
+      </w:pPr>
+      <w:r>
+        <w:rPr>
+          <w:rFonts w:ascii="Consolas" w:hAnsi="Consolas"/>
+          <w:color w:val="FFFFFF"/>
+          <w:sz w:val="20"/>
+          <w:szCs w:val="20"/>
+        </w:rPr>
+        <w:t>{id: 3, name: 'Amy', fav: 155},</w:t>
+      </w:r>
+    </w:p>
+    <w:p>
+      <w:pPr>
+        <w:shd w:val="clear" w:color="auto" w:fill="000000"/>
+        <w:spacing w:after="0" w:line="240" w:lineRule="auto"/>
+        <w:rPr>
+          <w:rFonts w:ascii="Consolas" w:hAnsi="Consolas"/>
+          <w:color w:val="FFFFFF"/>
+          <w:sz w:val="20"/>
+          <w:szCs w:val="20"/>
+        </w:rPr>
+      </w:pPr>
+      <w:r>
+        <w:rPr>
+          <w:rFonts w:ascii="Consolas" w:hAnsi="Consolas"/>
+          <w:color w:val="FFFFFF"/>
+          <w:sz w:val="20"/>
+          <w:szCs w:val="20"/>
+        </w:rPr>
+        <w:t>{id: 4, name: 'Hannah', fav:},</w:t>
+      </w:r>
+    </w:p>
+    <w:p>
+      <w:pPr>
+        <w:shd w:val="clear" w:color="auto" w:fill="000000"/>
+        <w:spacing w:after="0" w:line="240" w:lineRule="auto"/>
+        <w:rPr>
+          <w:rFonts w:ascii="Consolas" w:hAnsi="Consolas" w:cs="Times New Roman"/>
+          <w:color w:val="FFFFFF"/>
+          <w:sz w:val="20"/>
+          <w:szCs w:val="20"/>
+        </w:rPr>
+      </w:pPr>
+      <w:r>
+        <w:rPr>
+          <w:rFonts w:ascii="Consolas" w:hAnsi="Consolas"/>
+          <w:color w:val="FFFFFF"/>
+          <w:sz w:val="20"/>
+          <w:szCs w:val="20"/>
+        </w:rPr>
+        <w:t>{id: 5, name: 'Michael', fav:}</w:t>
+      </w:r>
+    </w:p>
+    <w:p>
+      <w:pPr>
+        <w:rPr>
+          <w:b/>
+          <w:bCs/>
+        </w:rPr>
+      </w:pPr>
+      <w:r>
+        <w:rPr>
+          <w:b/>
+          <w:bCs/>
+        </w:rPr>
+        <w:t>products</w:t>
+      </w:r>
+    </w:p>
+    <w:p>
+      <w:pPr>
+        <w:shd w:val="clear" w:color="auto" w:fill="000000"/>
+        <w:spacing w:after="0" w:line="240" w:lineRule="auto"/>
+        <w:rPr>
+          <w:rFonts w:ascii="Consolas" w:hAnsi="Consolas"/>
+          <w:color w:val="FFFFFF"/>
+          <w:sz w:val="20"/>
+          <w:szCs w:val="20"/>
+        </w:rPr>
+      </w:pPr>
+      <w:r>
+        <w:rPr>
+          <w:rFonts w:ascii="Consolas" w:hAnsi="Consolas"/>
+          <w:color w:val="FFFFFF"/>
+          <w:sz w:val="20"/>
+          <w:szCs w:val="20"/>
+        </w:rPr>
+        <w:t>{id: 154, name: 'Chocolate Heaven'},</w:t>
+      </w:r>
+    </w:p>
+    <w:p>
+      <w:pPr>
+        <w:shd w:val="clear" w:color="auto" w:fill="000000"/>
+        <w:spacing w:after="0" w:line="240" w:lineRule="auto"/>
+        <w:rPr>
+          <w:rFonts w:ascii="Consolas" w:hAnsi="Consolas"/>
+          <w:color w:val="FFFFFF"/>
+          <w:sz w:val="20"/>
+          <w:szCs w:val="20"/>
+        </w:rPr>
+      </w:pPr>
+      <w:r>
+        <w:rPr>
+          <w:rFonts w:ascii="Consolas" w:hAnsi="Consolas"/>
+          <w:color w:val="FFFFFF"/>
+          <w:sz w:val="20"/>
+          <w:szCs w:val="20"/>
+        </w:rPr>
+        <w:t>{id: 155, name: 'Tasty Lemons'},</w:t>
+      </w:r>
+    </w:p>
+    <w:p>
+      <w:pPr>
+        <w:shd w:val="clear" w:color="auto" w:fill="000000"/>
+        <w:spacing w:after="0" w:line="240" w:lineRule="auto"/>
+        <w:rPr>
+          <w:rFonts w:ascii="Consolas" w:hAnsi="Consolas" w:cs="Times New Roman"/>
+          <w:color w:val="FFFFFF"/>
+          <w:sz w:val="20"/>
+          <w:szCs w:val="20"/>
+        </w:rPr>
+      </w:pPr>
+      <w:r>
+        <w:rPr>
+          <w:rFonts w:ascii="Consolas" w:hAnsi="Consolas"/>
+          <w:color w:val="FFFFFF"/>
+          <w:sz w:val="20"/>
+          <w:szCs w:val="20"/>
+        </w:rPr>
+        <w:t>{id: 156, name: 'Vanilla Dreams'}</w:t>
+      </w:r>
+    </w:p>
+    <w:p>
+      <w:r>
+        <w:t>These two tables can be combined by using users' </w:t>
+      </w:r>
+      <w:r>
+        <w:rPr>
+          <w:rStyle w:val="HTMLCode"/>
+          <w:rFonts w:ascii="Consolas" w:eastAsiaTheme="minorHAnsi" w:hAnsi="Consolas"/>
+          <w:color w:val="DC143C"/>
+          <w:sz w:val="24"/>
+          <w:szCs w:val="24"/>
+        </w:rPr>
+        <w:t>fav</w:t>
+      </w:r>
+      <w:r>
+        <w:t> field and products' </w:t>
+      </w:r>
+      <w:r>
+        <w:rPr>
+          <w:rStyle w:val="HTMLCode"/>
+          <w:rFonts w:ascii="Consolas" w:eastAsiaTheme="minorHAnsi" w:hAnsi="Consolas"/>
+          <w:color w:val="DC143C"/>
+          <w:sz w:val="24"/>
+          <w:szCs w:val="24"/>
+        </w:rPr>
+        <w:t>id</w:t>
+      </w:r>
+      <w:r>
+        <w:t> field.</w:t>
+      </w:r>
+    </w:p>
+    <w:p>
+      <w:pPr>
+        <w:pStyle w:val="Heading2"/>
+      </w:pPr>
+      <w:r>
+        <w:t>More Complex Samples</w:t>
+      </w:r>
+    </w:p>
+    <w:p>
+      <w:pPr>
+        <w:rPr>
+          <w:rStyle w:val="Hyperlink"/>
+        </w:rPr>
+      </w:pPr>
+      <w:hyperlink r:id="rId12" w:history="1">
+        <w:r>
+          <w:rPr>
+            <w:rStyle w:val="Hyperlink"/>
+          </w:rPr>
+          <w:t>https://dev.mysql.com/doc/connector-python/en/connector-python-examples.html</w:t>
+        </w:r>
+      </w:hyperlink>
+    </w:p>
+    <w:p>
+      <w:pPr>
+        <w:rPr>
+          <w:rFonts w:cstheme="minorHAnsi"/>
+          <w:color w:val="555555"/>
+          <w:shd w:val="clear" w:color="auto" w:fill="FFFFFF"/>
+        </w:rPr>
+      </w:pPr>
+      <w:r>
+        <w:rPr>
+          <w:rFonts w:cstheme="minorHAnsi"/>
+          <w:color w:val="555555"/>
+          <w:shd w:val="clear" w:color="auto" w:fill="FFFFFF"/>
+        </w:rPr>
+        <w:t>The Employees database is available from </w:t>
+      </w:r>
+      <w:hyperlink r:id="rId13" w:tgtFrame="_top" w:history="1">
+        <w:r>
+          <w:rPr>
+            <w:rStyle w:val="Hyperlink"/>
+            <w:rFonts w:cstheme="minorHAnsi"/>
+            <w:color w:val="0074A3"/>
+            <w:shd w:val="clear" w:color="auto" w:fill="FFFFFF"/>
+          </w:rPr>
+          <w:t>Employees DB on GitHub</w:t>
+        </w:r>
+      </w:hyperlink>
+      <w:r>
+        <w:rPr>
+          <w:rFonts w:cstheme="minorHAnsi"/>
+        </w:rPr>
+        <w:t xml:space="preserve"> (</w:t>
+      </w:r>
+      <w:hyperlink r:id="rId14" w:history="1">
+        <w:r>
+          <w:rPr>
+            <w:rStyle w:val="Hyperlink"/>
+            <w:rFonts w:cstheme="minorHAnsi"/>
+          </w:rPr>
+          <w:t>https://github.com/datacharmer/test_db</w:t>
+        </w:r>
+      </w:hyperlink>
+      <w:r>
+        <w:rPr>
+          <w:rFonts w:cstheme="minorHAnsi"/>
+        </w:rPr>
+        <w:t>)</w:t>
+      </w:r>
+      <w:r>
+        <w:rPr>
+          <w:rFonts w:cstheme="minorHAnsi"/>
+          <w:color w:val="555555"/>
+          <w:shd w:val="clear" w:color="auto" w:fill="FFFFFF"/>
+        </w:rPr>
+        <w:t xml:space="preserve">. You can download a </w:t>
+      </w:r>
+      <w:proofErr w:type="spellStart"/>
+      <w:r>
+        <w:rPr>
+          <w:rFonts w:cstheme="minorHAnsi"/>
+          <w:color w:val="555555"/>
+          <w:shd w:val="clear" w:color="auto" w:fill="FFFFFF"/>
+        </w:rPr>
+        <w:t>prepackaged</w:t>
+      </w:r>
+      <w:proofErr w:type="spellEnd"/>
+      <w:r>
+        <w:rPr>
+          <w:rFonts w:cstheme="minorHAnsi"/>
+          <w:color w:val="555555"/>
+          <w:shd w:val="clear" w:color="auto" w:fill="FFFFFF"/>
+        </w:rPr>
+        <w:t xml:space="preserve"> archive of the </w:t>
+      </w:r>
+      <w:proofErr w:type="gramStart"/>
+      <w:r>
+        <w:rPr>
+          <w:rFonts w:cstheme="minorHAnsi"/>
+          <w:color w:val="555555"/>
+          <w:shd w:val="clear" w:color="auto" w:fill="FFFFFF"/>
+        </w:rPr>
+        <w:t>data, or</w:t>
+      </w:r>
+      <w:proofErr w:type="gramEnd"/>
+      <w:r>
+        <w:rPr>
+          <w:rFonts w:cstheme="minorHAnsi"/>
+          <w:color w:val="555555"/>
+          <w:shd w:val="clear" w:color="auto" w:fill="FFFFFF"/>
+        </w:rPr>
+        <w:t xml:space="preserve"> access the information through Git.</w:t>
+      </w:r>
+    </w:p>
+    <w:p>
+      <w:r>
+        <w:t xml:space="preserve">Source code: </w:t>
+      </w:r>
+    </w:p>
+    <w:p/>
     <w:p/>
     <w:sectPr>
-      <w:headerReference w:type="default" r:id="rId13"/>
-      <w:footerReference w:type="default" r:id="rId14"/>
+      <w:headerReference w:type="default" r:id="rId15"/>
+      <w:footerReference w:type="default" r:id="rId16"/>
       <w:pgSz w:w="11906" w:h="16838"/>
       <w:pgMar w:top="1440" w:right="1440" w:bottom="1440" w:left="1440" w:header="708" w:footer="708" w:gutter="0"/>
       <w:cols w:space="708"/>
@@ -4482,6 +4997,119 @@
     </w:lvl>
   </w:abstractNum>
   <w:abstractNum w:abstractNumId="28" w15:restartNumberingAfterBreak="0">
+    <w:nsid w:val="1B567B2E"/>
+    <w:multiLevelType w:val="hybridMultilevel"/>
+    <w:tmpl w:val="D83AC5A0"/>
+    <w:lvl w:ilvl="0" w:tplc="04090001">
+      <w:start w:val="1"/>
+      <w:numFmt w:val="bullet"/>
+      <w:lvlText w:val=""/>
+      <w:lvlJc w:val="left"/>
+      <w:pPr>
+        <w:ind w:left="720" w:hanging="360"/>
+      </w:pPr>
+      <w:rPr>
+        <w:rFonts w:ascii="Symbol" w:hAnsi="Symbol" w:hint="default"/>
+      </w:rPr>
+    </w:lvl>
+    <w:lvl w:ilvl="1" w:tplc="04090003" w:tentative="1">
+      <w:start w:val="1"/>
+      <w:numFmt w:val="bullet"/>
+      <w:lvlText w:val="o"/>
+      <w:lvlJc w:val="left"/>
+      <w:pPr>
+        <w:ind w:left="1440" w:hanging="360"/>
+      </w:pPr>
+      <w:rPr>
+        <w:rFonts w:ascii="Courier New" w:hAnsi="Courier New" w:cs="Courier New" w:hint="default"/>
+      </w:rPr>
+    </w:lvl>
+    <w:lvl w:ilvl="2" w:tplc="04090005" w:tentative="1">
+      <w:start w:val="1"/>
+      <w:numFmt w:val="bullet"/>
+      <w:lvlText w:val=""/>
+      <w:lvlJc w:val="left"/>
+      <w:pPr>
+        <w:ind w:left="2160" w:hanging="360"/>
+      </w:pPr>
+      <w:rPr>
+        <w:rFonts w:ascii="Wingdings" w:hAnsi="Wingdings" w:hint="default"/>
+      </w:rPr>
+    </w:lvl>
+    <w:lvl w:ilvl="3" w:tplc="04090001" w:tentative="1">
+      <w:start w:val="1"/>
+      <w:numFmt w:val="bullet"/>
+      <w:lvlText w:val=""/>
+      <w:lvlJc w:val="left"/>
+      <w:pPr>
+        <w:ind w:left="2880" w:hanging="360"/>
+      </w:pPr>
+      <w:rPr>
+        <w:rFonts w:ascii="Symbol" w:hAnsi="Symbol" w:hint="default"/>
+      </w:rPr>
+    </w:lvl>
+    <w:lvl w:ilvl="4" w:tplc="04090003" w:tentative="1">
+      <w:start w:val="1"/>
+      <w:numFmt w:val="bullet"/>
+      <w:lvlText w:val="o"/>
+      <w:lvlJc w:val="left"/>
+      <w:pPr>
+        <w:ind w:left="3600" w:hanging="360"/>
+      </w:pPr>
+      <w:rPr>
+        <w:rFonts w:ascii="Courier New" w:hAnsi="Courier New" w:cs="Courier New" w:hint="default"/>
+      </w:rPr>
+    </w:lvl>
+    <w:lvl w:ilvl="5" w:tplc="04090005" w:tentative="1">
+      <w:start w:val="1"/>
+      <w:numFmt w:val="bullet"/>
+      <w:lvlText w:val=""/>
+      <w:lvlJc w:val="left"/>
+      <w:pPr>
+        <w:ind w:left="4320" w:hanging="360"/>
+      </w:pPr>
+      <w:rPr>
+        <w:rFonts w:ascii="Wingdings" w:hAnsi="Wingdings" w:hint="default"/>
+      </w:rPr>
+    </w:lvl>
+    <w:lvl w:ilvl="6" w:tplc="04090001" w:tentative="1">
+      <w:start w:val="1"/>
+      <w:numFmt w:val="bullet"/>
+      <w:lvlText w:val=""/>
+      <w:lvlJc w:val="left"/>
+      <w:pPr>
+        <w:ind w:left="5040" w:hanging="360"/>
+      </w:pPr>
+      <w:rPr>
+        <w:rFonts w:ascii="Symbol" w:hAnsi="Symbol" w:hint="default"/>
+      </w:rPr>
+    </w:lvl>
+    <w:lvl w:ilvl="7" w:tplc="04090003" w:tentative="1">
+      <w:start w:val="1"/>
+      <w:numFmt w:val="bullet"/>
+      <w:lvlText w:val="o"/>
+      <w:lvlJc w:val="left"/>
+      <w:pPr>
+        <w:ind w:left="5760" w:hanging="360"/>
+      </w:pPr>
+      <w:rPr>
+        <w:rFonts w:ascii="Courier New" w:hAnsi="Courier New" w:cs="Courier New" w:hint="default"/>
+      </w:rPr>
+    </w:lvl>
+    <w:lvl w:ilvl="8" w:tplc="04090005" w:tentative="1">
+      <w:start w:val="1"/>
+      <w:numFmt w:val="bullet"/>
+      <w:lvlText w:val=""/>
+      <w:lvlJc w:val="left"/>
+      <w:pPr>
+        <w:ind w:left="6480" w:hanging="360"/>
+      </w:pPr>
+      <w:rPr>
+        <w:rFonts w:ascii="Wingdings" w:hAnsi="Wingdings" w:hint="default"/>
+      </w:rPr>
+    </w:lvl>
+  </w:abstractNum>
+  <w:abstractNum w:abstractNumId="29" w15:restartNumberingAfterBreak="0">
     <w:nsid w:val="1CD55B07"/>
     <w:multiLevelType w:val="hybridMultilevel"/>
     <w:tmpl w:val="86A04138"/>
@@ -4594,7 +5222,7 @@
       </w:rPr>
     </w:lvl>
   </w:abstractNum>
-  <w:abstractNum w:abstractNumId="29" w15:restartNumberingAfterBreak="0">
+  <w:abstractNum w:abstractNumId="30" w15:restartNumberingAfterBreak="0">
     <w:nsid w:val="1D5E4832"/>
     <w:multiLevelType w:val="hybridMultilevel"/>
     <w:tmpl w:val="E59AEF50"/>
@@ -4680,7 +5308,7 @@
       </w:pPr>
     </w:lvl>
   </w:abstractNum>
-  <w:abstractNum w:abstractNumId="30" w15:restartNumberingAfterBreak="0">
+  <w:abstractNum w:abstractNumId="31" w15:restartNumberingAfterBreak="0">
     <w:nsid w:val="1DD9417E"/>
     <w:multiLevelType w:val="multilevel"/>
     <w:tmpl w:val="AE52EBC4"/>
@@ -4820,7 +5448,7 @@
       </w:rPr>
     </w:lvl>
   </w:abstractNum>
-  <w:abstractNum w:abstractNumId="31" w15:restartNumberingAfterBreak="0">
+  <w:abstractNum w:abstractNumId="32" w15:restartNumberingAfterBreak="0">
     <w:nsid w:val="1E53187D"/>
     <w:multiLevelType w:val="hybridMultilevel"/>
     <w:tmpl w:val="335A7BC0"/>
@@ -4939,7 +5567,7 @@
       </w:pPr>
     </w:lvl>
   </w:abstractNum>
-  <w:abstractNum w:abstractNumId="32" w15:restartNumberingAfterBreak="0">
+  <w:abstractNum w:abstractNumId="33" w15:restartNumberingAfterBreak="0">
     <w:nsid w:val="1F007F17"/>
     <w:multiLevelType w:val="multilevel"/>
     <w:tmpl w:val="ACF26F8A"/>
@@ -5088,7 +5716,7 @@
       </w:rPr>
     </w:lvl>
   </w:abstractNum>
-  <w:abstractNum w:abstractNumId="33" w15:restartNumberingAfterBreak="0">
+  <w:abstractNum w:abstractNumId="34" w15:restartNumberingAfterBreak="0">
     <w:nsid w:val="249104C6"/>
     <w:multiLevelType w:val="hybridMultilevel"/>
     <w:tmpl w:val="9F563D6C"/>
@@ -5201,7 +5829,7 @@
       </w:rPr>
     </w:lvl>
   </w:abstractNum>
-  <w:abstractNum w:abstractNumId="34" w15:restartNumberingAfterBreak="0">
+  <w:abstractNum w:abstractNumId="35" w15:restartNumberingAfterBreak="0">
     <w:nsid w:val="2568379A"/>
     <w:multiLevelType w:val="multilevel"/>
     <w:tmpl w:val="B04E14E8"/>
@@ -5342,7 +5970,7 @@
       </w:rPr>
     </w:lvl>
   </w:abstractNum>
-  <w:abstractNum w:abstractNumId="35" w15:restartNumberingAfterBreak="0">
+  <w:abstractNum w:abstractNumId="36" w15:restartNumberingAfterBreak="0">
     <w:nsid w:val="278F53F3"/>
     <w:multiLevelType w:val="hybridMultilevel"/>
     <w:tmpl w:val="8E8E5F3A"/>
@@ -5455,7 +6083,7 @@
       </w:rPr>
     </w:lvl>
   </w:abstractNum>
-  <w:abstractNum w:abstractNumId="36" w15:restartNumberingAfterBreak="0">
+  <w:abstractNum w:abstractNumId="37" w15:restartNumberingAfterBreak="0">
     <w:nsid w:val="291A032B"/>
     <w:multiLevelType w:val="hybridMultilevel"/>
     <w:tmpl w:val="8F2AB48C"/>
@@ -5568,7 +6196,7 @@
       </w:rPr>
     </w:lvl>
   </w:abstractNum>
-  <w:abstractNum w:abstractNumId="37" w15:restartNumberingAfterBreak="0">
+  <w:abstractNum w:abstractNumId="38" w15:restartNumberingAfterBreak="0">
     <w:nsid w:val="29B84406"/>
     <w:multiLevelType w:val="hybridMultilevel"/>
     <w:tmpl w:val="AC968A9E"/>
@@ -5654,7 +6282,7 @@
       </w:pPr>
     </w:lvl>
   </w:abstractNum>
-  <w:abstractNum w:abstractNumId="38" w15:restartNumberingAfterBreak="0">
+  <w:abstractNum w:abstractNumId="39" w15:restartNumberingAfterBreak="0">
     <w:nsid w:val="2BC27748"/>
     <w:multiLevelType w:val="hybridMultilevel"/>
     <w:tmpl w:val="D1FE7BD0"/>
@@ -5767,7 +6395,7 @@
       </w:rPr>
     </w:lvl>
   </w:abstractNum>
-  <w:abstractNum w:abstractNumId="39" w15:restartNumberingAfterBreak="0">
+  <w:abstractNum w:abstractNumId="40" w15:restartNumberingAfterBreak="0">
     <w:nsid w:val="2D3225FE"/>
     <w:multiLevelType w:val="hybridMultilevel"/>
     <w:tmpl w:val="58485E8A"/>
@@ -5880,7 +6508,7 @@
       </w:rPr>
     </w:lvl>
   </w:abstractNum>
-  <w:abstractNum w:abstractNumId="40" w15:restartNumberingAfterBreak="0">
+  <w:abstractNum w:abstractNumId="41" w15:restartNumberingAfterBreak="0">
     <w:nsid w:val="2F050A08"/>
     <w:multiLevelType w:val="multilevel"/>
     <w:tmpl w:val="9E742F54"/>
@@ -6029,7 +6657,7 @@
       </w:rPr>
     </w:lvl>
   </w:abstractNum>
-  <w:abstractNum w:abstractNumId="41" w15:restartNumberingAfterBreak="0">
+  <w:abstractNum w:abstractNumId="42" w15:restartNumberingAfterBreak="0">
     <w:nsid w:val="32DC4FF0"/>
     <w:multiLevelType w:val="hybridMultilevel"/>
     <w:tmpl w:val="FE0825B2"/>
@@ -6142,7 +6770,7 @@
       </w:rPr>
     </w:lvl>
   </w:abstractNum>
-  <w:abstractNum w:abstractNumId="42" w15:restartNumberingAfterBreak="0">
+  <w:abstractNum w:abstractNumId="43" w15:restartNumberingAfterBreak="0">
     <w:nsid w:val="35257F4C"/>
     <w:multiLevelType w:val="hybridMultilevel"/>
     <w:tmpl w:val="AD5C12FA"/>
@@ -6228,7 +6856,7 @@
       </w:pPr>
     </w:lvl>
   </w:abstractNum>
-  <w:abstractNum w:abstractNumId="43" w15:restartNumberingAfterBreak="0">
+  <w:abstractNum w:abstractNumId="44" w15:restartNumberingAfterBreak="0">
     <w:nsid w:val="368E2901"/>
     <w:multiLevelType w:val="multilevel"/>
     <w:tmpl w:val="ACF26F8A"/>
@@ -6377,7 +7005,7 @@
       </w:rPr>
     </w:lvl>
   </w:abstractNum>
-  <w:abstractNum w:abstractNumId="44" w15:restartNumberingAfterBreak="0">
+  <w:abstractNum w:abstractNumId="45" w15:restartNumberingAfterBreak="0">
     <w:nsid w:val="37520CD6"/>
     <w:multiLevelType w:val="multilevel"/>
     <w:tmpl w:val="465CABB4"/>
@@ -6526,7 +7154,7 @@
       </w:rPr>
     </w:lvl>
   </w:abstractNum>
-  <w:abstractNum w:abstractNumId="45" w15:restartNumberingAfterBreak="0">
+  <w:abstractNum w:abstractNumId="46" w15:restartNumberingAfterBreak="0">
     <w:nsid w:val="37753E17"/>
     <w:multiLevelType w:val="hybridMultilevel"/>
     <w:tmpl w:val="5712A58C"/>
@@ -6639,7 +7267,7 @@
       </w:rPr>
     </w:lvl>
   </w:abstractNum>
-  <w:abstractNum w:abstractNumId="46" w15:restartNumberingAfterBreak="0">
+  <w:abstractNum w:abstractNumId="47" w15:restartNumberingAfterBreak="0">
     <w:nsid w:val="381C3899"/>
     <w:multiLevelType w:val="hybridMultilevel"/>
     <w:tmpl w:val="25D83878"/>
@@ -6725,7 +7353,7 @@
       </w:pPr>
     </w:lvl>
   </w:abstractNum>
-  <w:abstractNum w:abstractNumId="47" w15:restartNumberingAfterBreak="0">
+  <w:abstractNum w:abstractNumId="48" w15:restartNumberingAfterBreak="0">
     <w:nsid w:val="38B95F30"/>
     <w:multiLevelType w:val="hybridMultilevel"/>
     <w:tmpl w:val="DCA42220"/>
@@ -6838,7 +7466,7 @@
       </w:rPr>
     </w:lvl>
   </w:abstractNum>
-  <w:abstractNum w:abstractNumId="48" w15:restartNumberingAfterBreak="0">
+  <w:abstractNum w:abstractNumId="49" w15:restartNumberingAfterBreak="0">
     <w:nsid w:val="38F85423"/>
     <w:multiLevelType w:val="hybridMultilevel"/>
     <w:tmpl w:val="08A01D54"/>
@@ -6978,7 +7606,7 @@
       </w:rPr>
     </w:lvl>
   </w:abstractNum>
-  <w:abstractNum w:abstractNumId="49" w15:restartNumberingAfterBreak="0">
+  <w:abstractNum w:abstractNumId="50" w15:restartNumberingAfterBreak="0">
     <w:nsid w:val="3A8B1385"/>
     <w:multiLevelType w:val="hybridMultilevel"/>
     <w:tmpl w:val="162AB778"/>
@@ -7091,7 +7719,7 @@
       </w:rPr>
     </w:lvl>
   </w:abstractNum>
-  <w:abstractNum w:abstractNumId="50" w15:restartNumberingAfterBreak="0">
+  <w:abstractNum w:abstractNumId="51" w15:restartNumberingAfterBreak="0">
     <w:nsid w:val="3AE116FB"/>
     <w:multiLevelType w:val="multilevel"/>
     <w:tmpl w:val="C2C21792"/>
@@ -7232,7 +7860,7 @@
       </w:rPr>
     </w:lvl>
   </w:abstractNum>
-  <w:abstractNum w:abstractNumId="51" w15:restartNumberingAfterBreak="0">
+  <w:abstractNum w:abstractNumId="52" w15:restartNumberingAfterBreak="0">
     <w:nsid w:val="3BEE47EF"/>
     <w:multiLevelType w:val="hybridMultilevel"/>
     <w:tmpl w:val="482C3BDA"/>
@@ -7345,7 +7973,7 @@
       </w:rPr>
     </w:lvl>
   </w:abstractNum>
-  <w:abstractNum w:abstractNumId="52" w15:restartNumberingAfterBreak="0">
+  <w:abstractNum w:abstractNumId="53" w15:restartNumberingAfterBreak="0">
     <w:nsid w:val="3C5D038B"/>
     <w:multiLevelType w:val="hybridMultilevel"/>
     <w:tmpl w:val="371A2BC2"/>
@@ -7458,7 +8086,7 @@
       </w:rPr>
     </w:lvl>
   </w:abstractNum>
-  <w:abstractNum w:abstractNumId="53" w15:restartNumberingAfterBreak="0">
+  <w:abstractNum w:abstractNumId="54" w15:restartNumberingAfterBreak="0">
     <w:nsid w:val="3CD90647"/>
     <w:multiLevelType w:val="multilevel"/>
     <w:tmpl w:val="ACF26F8A"/>
@@ -7607,7 +8235,7 @@
       </w:rPr>
     </w:lvl>
   </w:abstractNum>
-  <w:abstractNum w:abstractNumId="54" w15:restartNumberingAfterBreak="0">
+  <w:abstractNum w:abstractNumId="55" w15:restartNumberingAfterBreak="0">
     <w:nsid w:val="409966FB"/>
     <w:multiLevelType w:val="multilevel"/>
     <w:tmpl w:val="ACF26F8A"/>
@@ -7756,7 +8384,7 @@
       </w:rPr>
     </w:lvl>
   </w:abstractNum>
-  <w:abstractNum w:abstractNumId="55" w15:restartNumberingAfterBreak="0">
+  <w:abstractNum w:abstractNumId="56" w15:restartNumberingAfterBreak="0">
     <w:nsid w:val="45923E68"/>
     <w:multiLevelType w:val="multilevel"/>
     <w:tmpl w:val="ACF26F8A"/>
@@ -7905,7 +8533,7 @@
       </w:rPr>
     </w:lvl>
   </w:abstractNum>
-  <w:abstractNum w:abstractNumId="56" w15:restartNumberingAfterBreak="0">
+  <w:abstractNum w:abstractNumId="57" w15:restartNumberingAfterBreak="0">
     <w:nsid w:val="49D52DA6"/>
     <w:multiLevelType w:val="multilevel"/>
     <w:tmpl w:val="ACF26F8A"/>
@@ -8054,7 +8682,7 @@
       </w:rPr>
     </w:lvl>
   </w:abstractNum>
-  <w:abstractNum w:abstractNumId="57" w15:restartNumberingAfterBreak="0">
+  <w:abstractNum w:abstractNumId="58" w15:restartNumberingAfterBreak="0">
     <w:nsid w:val="4A5D1DA0"/>
     <w:multiLevelType w:val="multilevel"/>
     <w:tmpl w:val="9E742F54"/>
@@ -8203,7 +8831,7 @@
       </w:rPr>
     </w:lvl>
   </w:abstractNum>
-  <w:abstractNum w:abstractNumId="58" w15:restartNumberingAfterBreak="0">
+  <w:abstractNum w:abstractNumId="59" w15:restartNumberingAfterBreak="0">
     <w:nsid w:val="4B49030C"/>
     <w:multiLevelType w:val="hybridMultilevel"/>
     <w:tmpl w:val="0A6C2D0C"/>
@@ -8316,7 +8944,7 @@
       </w:rPr>
     </w:lvl>
   </w:abstractNum>
-  <w:abstractNum w:abstractNumId="59" w15:restartNumberingAfterBreak="0">
+  <w:abstractNum w:abstractNumId="60" w15:restartNumberingAfterBreak="0">
     <w:nsid w:val="4C104E85"/>
     <w:multiLevelType w:val="hybridMultilevel"/>
     <w:tmpl w:val="300CB29E"/>
@@ -8456,7 +9084,7 @@
       </w:rPr>
     </w:lvl>
   </w:abstractNum>
-  <w:abstractNum w:abstractNumId="60" w15:restartNumberingAfterBreak="0">
+  <w:abstractNum w:abstractNumId="61" w15:restartNumberingAfterBreak="0">
     <w:nsid w:val="4C3D0CD3"/>
     <w:multiLevelType w:val="hybridMultilevel"/>
     <w:tmpl w:val="AC968A9E"/>
@@ -8542,7 +9170,7 @@
       </w:pPr>
     </w:lvl>
   </w:abstractNum>
-  <w:abstractNum w:abstractNumId="61" w15:restartNumberingAfterBreak="0">
+  <w:abstractNum w:abstractNumId="62" w15:restartNumberingAfterBreak="0">
     <w:nsid w:val="4C7023CB"/>
     <w:multiLevelType w:val="multilevel"/>
     <w:tmpl w:val="9E742F54"/>
@@ -8691,7 +9319,7 @@
       </w:rPr>
     </w:lvl>
   </w:abstractNum>
-  <w:abstractNum w:abstractNumId="62" w15:restartNumberingAfterBreak="0">
+  <w:abstractNum w:abstractNumId="63" w15:restartNumberingAfterBreak="0">
     <w:nsid w:val="4ECF2607"/>
     <w:multiLevelType w:val="hybridMultilevel"/>
     <w:tmpl w:val="1A4C178E"/>
@@ -8804,7 +9432,7 @@
       </w:rPr>
     </w:lvl>
   </w:abstractNum>
-  <w:abstractNum w:abstractNumId="63" w15:restartNumberingAfterBreak="0">
+  <w:abstractNum w:abstractNumId="64" w15:restartNumberingAfterBreak="0">
     <w:nsid w:val="4F287DCD"/>
     <w:multiLevelType w:val="hybridMultilevel"/>
     <w:tmpl w:val="02F6D4B4"/>
@@ -8917,7 +9545,7 @@
       </w:rPr>
     </w:lvl>
   </w:abstractNum>
-  <w:abstractNum w:abstractNumId="64" w15:restartNumberingAfterBreak="0">
+  <w:abstractNum w:abstractNumId="65" w15:restartNumberingAfterBreak="0">
     <w:nsid w:val="4FAE0A3F"/>
     <w:multiLevelType w:val="hybridMultilevel"/>
     <w:tmpl w:val="63AE7D40"/>
@@ -9030,7 +9658,7 @@
       </w:rPr>
     </w:lvl>
   </w:abstractNum>
-  <w:abstractNum w:abstractNumId="65" w15:restartNumberingAfterBreak="0">
+  <w:abstractNum w:abstractNumId="66" w15:restartNumberingAfterBreak="0">
     <w:nsid w:val="50273C24"/>
     <w:multiLevelType w:val="hybridMultilevel"/>
     <w:tmpl w:val="FA86B242"/>
@@ -9116,7 +9744,7 @@
       </w:pPr>
     </w:lvl>
   </w:abstractNum>
-  <w:abstractNum w:abstractNumId="66" w15:restartNumberingAfterBreak="0">
+  <w:abstractNum w:abstractNumId="67" w15:restartNumberingAfterBreak="0">
     <w:nsid w:val="50FA3AE7"/>
     <w:multiLevelType w:val="multilevel"/>
     <w:tmpl w:val="E8164D6A"/>
@@ -9257,7 +9885,7 @@
       </w:rPr>
     </w:lvl>
   </w:abstractNum>
-  <w:abstractNum w:abstractNumId="67" w15:restartNumberingAfterBreak="0">
+  <w:abstractNum w:abstractNumId="68" w15:restartNumberingAfterBreak="0">
     <w:nsid w:val="51D475E1"/>
     <w:multiLevelType w:val="hybridMultilevel"/>
     <w:tmpl w:val="1C2C49F0"/>
@@ -9370,7 +9998,7 @@
       </w:rPr>
     </w:lvl>
   </w:abstractNum>
-  <w:abstractNum w:abstractNumId="68" w15:restartNumberingAfterBreak="0">
+  <w:abstractNum w:abstractNumId="69" w15:restartNumberingAfterBreak="0">
     <w:nsid w:val="529B5114"/>
     <w:multiLevelType w:val="multilevel"/>
     <w:tmpl w:val="ACF26F8A"/>
@@ -9519,7 +10147,7 @@
       </w:rPr>
     </w:lvl>
   </w:abstractNum>
-  <w:abstractNum w:abstractNumId="69" w15:restartNumberingAfterBreak="0">
+  <w:abstractNum w:abstractNumId="70" w15:restartNumberingAfterBreak="0">
     <w:nsid w:val="54E11656"/>
     <w:multiLevelType w:val="hybridMultilevel"/>
     <w:tmpl w:val="19F05524"/>
@@ -9632,7 +10260,7 @@
       </w:rPr>
     </w:lvl>
   </w:abstractNum>
-  <w:abstractNum w:abstractNumId="70" w15:restartNumberingAfterBreak="0">
+  <w:abstractNum w:abstractNumId="71" w15:restartNumberingAfterBreak="0">
     <w:nsid w:val="55E85C91"/>
     <w:multiLevelType w:val="hybridMultilevel"/>
     <w:tmpl w:val="EBD4D85C"/>
@@ -9745,7 +10373,7 @@
       </w:rPr>
     </w:lvl>
   </w:abstractNum>
-  <w:abstractNum w:abstractNumId="71" w15:restartNumberingAfterBreak="0">
+  <w:abstractNum w:abstractNumId="72" w15:restartNumberingAfterBreak="0">
     <w:nsid w:val="59C516C7"/>
     <w:multiLevelType w:val="multilevel"/>
     <w:tmpl w:val="B6464BC0"/>
@@ -9894,7 +10522,7 @@
       </w:rPr>
     </w:lvl>
   </w:abstractNum>
-  <w:abstractNum w:abstractNumId="72" w15:restartNumberingAfterBreak="0">
+  <w:abstractNum w:abstractNumId="73" w15:restartNumberingAfterBreak="0">
     <w:nsid w:val="5A622D6D"/>
     <w:multiLevelType w:val="hybridMultilevel"/>
     <w:tmpl w:val="B8A65782"/>
@@ -9980,7 +10608,7 @@
       </w:pPr>
     </w:lvl>
   </w:abstractNum>
-  <w:abstractNum w:abstractNumId="73" w15:restartNumberingAfterBreak="0">
+  <w:abstractNum w:abstractNumId="74" w15:restartNumberingAfterBreak="0">
     <w:nsid w:val="5AB21583"/>
     <w:multiLevelType w:val="multilevel"/>
     <w:tmpl w:val="9E742F54"/>
@@ -10129,7 +10757,7 @@
       </w:rPr>
     </w:lvl>
   </w:abstractNum>
-  <w:abstractNum w:abstractNumId="74" w15:restartNumberingAfterBreak="0">
+  <w:abstractNum w:abstractNumId="75" w15:restartNumberingAfterBreak="0">
     <w:nsid w:val="5AE31071"/>
     <w:multiLevelType w:val="multilevel"/>
     <w:tmpl w:val="ACF26F8A"/>
@@ -10278,7 +10906,7 @@
       </w:rPr>
     </w:lvl>
   </w:abstractNum>
-  <w:abstractNum w:abstractNumId="75" w15:restartNumberingAfterBreak="0">
+  <w:abstractNum w:abstractNumId="76" w15:restartNumberingAfterBreak="0">
     <w:nsid w:val="5BC02911"/>
     <w:multiLevelType w:val="hybridMultilevel"/>
     <w:tmpl w:val="5EEE44C8"/>
@@ -10364,7 +10992,7 @@
       </w:pPr>
     </w:lvl>
   </w:abstractNum>
-  <w:abstractNum w:abstractNumId="76" w15:restartNumberingAfterBreak="0">
+  <w:abstractNum w:abstractNumId="77" w15:restartNumberingAfterBreak="0">
     <w:nsid w:val="5C4334C4"/>
     <w:multiLevelType w:val="multilevel"/>
     <w:tmpl w:val="13D29CE6"/>
@@ -10504,7 +11132,7 @@
       </w:rPr>
     </w:lvl>
   </w:abstractNum>
-  <w:abstractNum w:abstractNumId="77" w15:restartNumberingAfterBreak="0">
+  <w:abstractNum w:abstractNumId="78" w15:restartNumberingAfterBreak="0">
     <w:nsid w:val="5DB378CB"/>
     <w:multiLevelType w:val="hybridMultilevel"/>
     <w:tmpl w:val="8EF2789E"/>
@@ -10617,7 +11245,7 @@
       </w:rPr>
     </w:lvl>
   </w:abstractNum>
-  <w:abstractNum w:abstractNumId="78" w15:restartNumberingAfterBreak="0">
+  <w:abstractNum w:abstractNumId="79" w15:restartNumberingAfterBreak="0">
     <w:nsid w:val="5E367ADD"/>
     <w:multiLevelType w:val="multilevel"/>
     <w:tmpl w:val="13D29CE6"/>
@@ -10757,7 +11385,7 @@
       </w:rPr>
     </w:lvl>
   </w:abstractNum>
-  <w:abstractNum w:abstractNumId="79" w15:restartNumberingAfterBreak="0">
+  <w:abstractNum w:abstractNumId="80" w15:restartNumberingAfterBreak="0">
     <w:nsid w:val="5EBE5A16"/>
     <w:multiLevelType w:val="hybridMultilevel"/>
     <w:tmpl w:val="5840EC54"/>
@@ -10870,7 +11498,7 @@
       </w:rPr>
     </w:lvl>
   </w:abstractNum>
-  <w:abstractNum w:abstractNumId="80" w15:restartNumberingAfterBreak="0">
+  <w:abstractNum w:abstractNumId="81" w15:restartNumberingAfterBreak="0">
     <w:nsid w:val="65856D6F"/>
     <w:multiLevelType w:val="hybridMultilevel"/>
     <w:tmpl w:val="0136EFD6"/>
@@ -10983,7 +11611,7 @@
       </w:rPr>
     </w:lvl>
   </w:abstractNum>
-  <w:abstractNum w:abstractNumId="81" w15:restartNumberingAfterBreak="0">
+  <w:abstractNum w:abstractNumId="82" w15:restartNumberingAfterBreak="0">
     <w:nsid w:val="65BE7974"/>
     <w:multiLevelType w:val="hybridMultilevel"/>
     <w:tmpl w:val="580C185C"/>
@@ -11096,7 +11724,7 @@
       </w:rPr>
     </w:lvl>
   </w:abstractNum>
-  <w:abstractNum w:abstractNumId="82" w15:restartNumberingAfterBreak="0">
+  <w:abstractNum w:abstractNumId="83" w15:restartNumberingAfterBreak="0">
     <w:nsid w:val="66AD532C"/>
     <w:multiLevelType w:val="multilevel"/>
     <w:tmpl w:val="0412944E"/>
@@ -11245,7 +11873,7 @@
       </w:rPr>
     </w:lvl>
   </w:abstractNum>
-  <w:abstractNum w:abstractNumId="83" w15:restartNumberingAfterBreak="0">
+  <w:abstractNum w:abstractNumId="84" w15:restartNumberingAfterBreak="0">
     <w:nsid w:val="6783669D"/>
     <w:multiLevelType w:val="multilevel"/>
     <w:tmpl w:val="ACF26F8A"/>
@@ -11394,7 +12022,7 @@
       </w:rPr>
     </w:lvl>
   </w:abstractNum>
-  <w:abstractNum w:abstractNumId="84" w15:restartNumberingAfterBreak="0">
+  <w:abstractNum w:abstractNumId="85" w15:restartNumberingAfterBreak="0">
     <w:nsid w:val="68A41864"/>
     <w:multiLevelType w:val="hybridMultilevel"/>
     <w:tmpl w:val="DA1A90B2"/>
@@ -11507,7 +12135,7 @@
       </w:rPr>
     </w:lvl>
   </w:abstractNum>
-  <w:abstractNum w:abstractNumId="85" w15:restartNumberingAfterBreak="0">
+  <w:abstractNum w:abstractNumId="86" w15:restartNumberingAfterBreak="0">
     <w:nsid w:val="69676E4A"/>
     <w:multiLevelType w:val="hybridMultilevel"/>
     <w:tmpl w:val="B1966D70"/>
@@ -11593,7 +12221,7 @@
       </w:pPr>
     </w:lvl>
   </w:abstractNum>
-  <w:abstractNum w:abstractNumId="86" w15:restartNumberingAfterBreak="0">
+  <w:abstractNum w:abstractNumId="87" w15:restartNumberingAfterBreak="0">
     <w:nsid w:val="69C90217"/>
     <w:multiLevelType w:val="hybridMultilevel"/>
     <w:tmpl w:val="C1C05F58"/>
@@ -11706,7 +12334,120 @@
       </w:rPr>
     </w:lvl>
   </w:abstractNum>
-  <w:abstractNum w:abstractNumId="87" w15:restartNumberingAfterBreak="0">
+  <w:abstractNum w:abstractNumId="88" w15:restartNumberingAfterBreak="0">
+    <w:nsid w:val="6B7B1A0B"/>
+    <w:multiLevelType w:val="hybridMultilevel"/>
+    <w:tmpl w:val="D6728A38"/>
+    <w:lvl w:ilvl="0" w:tplc="0409000F">
+      <w:start w:val="1"/>
+      <w:numFmt w:val="decimal"/>
+      <w:lvlText w:val="%1."/>
+      <w:lvlJc w:val="left"/>
+      <w:pPr>
+        <w:ind w:left="720" w:hanging="360"/>
+      </w:pPr>
+      <w:rPr>
+        <w:rFonts w:hint="default"/>
+      </w:rPr>
+    </w:lvl>
+    <w:lvl w:ilvl="1" w:tplc="FFFFFFFF" w:tentative="1">
+      <w:start w:val="1"/>
+      <w:numFmt w:val="bullet"/>
+      <w:lvlText w:val="o"/>
+      <w:lvlJc w:val="left"/>
+      <w:pPr>
+        <w:ind w:left="1440" w:hanging="360"/>
+      </w:pPr>
+      <w:rPr>
+        <w:rFonts w:ascii="Courier New" w:hAnsi="Courier New" w:cs="Courier New" w:hint="default"/>
+      </w:rPr>
+    </w:lvl>
+    <w:lvl w:ilvl="2" w:tplc="FFFFFFFF" w:tentative="1">
+      <w:start w:val="1"/>
+      <w:numFmt w:val="bullet"/>
+      <w:lvlText w:val=""/>
+      <w:lvlJc w:val="left"/>
+      <w:pPr>
+        <w:ind w:left="2160" w:hanging="360"/>
+      </w:pPr>
+      <w:rPr>
+        <w:rFonts w:ascii="Wingdings" w:hAnsi="Wingdings" w:hint="default"/>
+      </w:rPr>
+    </w:lvl>
+    <w:lvl w:ilvl="3" w:tplc="FFFFFFFF" w:tentative="1">
+      <w:start w:val="1"/>
+      <w:numFmt w:val="bullet"/>
+      <w:lvlText w:val=""/>
+      <w:lvlJc w:val="left"/>
+      <w:pPr>
+        <w:ind w:left="2880" w:hanging="360"/>
+      </w:pPr>
+      <w:rPr>
+        <w:rFonts w:ascii="Symbol" w:hAnsi="Symbol" w:hint="default"/>
+      </w:rPr>
+    </w:lvl>
+    <w:lvl w:ilvl="4" w:tplc="FFFFFFFF" w:tentative="1">
+      <w:start w:val="1"/>
+      <w:numFmt w:val="bullet"/>
+      <w:lvlText w:val="o"/>
+      <w:lvlJc w:val="left"/>
+      <w:pPr>
+        <w:ind w:left="3600" w:hanging="360"/>
+      </w:pPr>
+      <w:rPr>
+        <w:rFonts w:ascii="Courier New" w:hAnsi="Courier New" w:cs="Courier New" w:hint="default"/>
+      </w:rPr>
+    </w:lvl>
+    <w:lvl w:ilvl="5" w:tplc="FFFFFFFF" w:tentative="1">
+      <w:start w:val="1"/>
+      <w:numFmt w:val="bullet"/>
+      <w:lvlText w:val=""/>
+      <w:lvlJc w:val="left"/>
+      <w:pPr>
+        <w:ind w:left="4320" w:hanging="360"/>
+      </w:pPr>
+      <w:rPr>
+        <w:rFonts w:ascii="Wingdings" w:hAnsi="Wingdings" w:hint="default"/>
+      </w:rPr>
+    </w:lvl>
+    <w:lvl w:ilvl="6" w:tplc="FFFFFFFF" w:tentative="1">
+      <w:start w:val="1"/>
+      <w:numFmt w:val="bullet"/>
+      <w:lvlText w:val=""/>
+      <w:lvlJc w:val="left"/>
+      <w:pPr>
+        <w:ind w:left="5040" w:hanging="360"/>
+      </w:pPr>
+      <w:rPr>
+        <w:rFonts w:ascii="Symbol" w:hAnsi="Symbol" w:hint="default"/>
+      </w:rPr>
+    </w:lvl>
+    <w:lvl w:ilvl="7" w:tplc="FFFFFFFF" w:tentative="1">
+      <w:start w:val="1"/>
+      <w:numFmt w:val="bullet"/>
+      <w:lvlText w:val="o"/>
+      <w:lvlJc w:val="left"/>
+      <w:pPr>
+        <w:ind w:left="5760" w:hanging="360"/>
+      </w:pPr>
+      <w:rPr>
+        <w:rFonts w:ascii="Courier New" w:hAnsi="Courier New" w:cs="Courier New" w:hint="default"/>
+      </w:rPr>
+    </w:lvl>
+    <w:lvl w:ilvl="8" w:tplc="FFFFFFFF" w:tentative="1">
+      <w:start w:val="1"/>
+      <w:numFmt w:val="bullet"/>
+      <w:lvlText w:val=""/>
+      <w:lvlJc w:val="left"/>
+      <w:pPr>
+        <w:ind w:left="6480" w:hanging="360"/>
+      </w:pPr>
+      <w:rPr>
+        <w:rFonts w:ascii="Wingdings" w:hAnsi="Wingdings" w:hint="default"/>
+      </w:rPr>
+    </w:lvl>
+  </w:abstractNum>
+  <w:abstractNum w:abstractNumId="89" w15:restartNumberingAfterBreak="0">
     <w:nsid w:val="6BD929E4"/>
     <w:multiLevelType w:val="hybridMultilevel"/>
     <w:tmpl w:val="A8A8C482"/>
@@ -11792,7 +12533,7 @@
       </w:pPr>
     </w:lvl>
   </w:abstractNum>
-  <w:abstractNum w:abstractNumId="88" w15:restartNumberingAfterBreak="0">
+  <w:abstractNum w:abstractNumId="90" w15:restartNumberingAfterBreak="0">
     <w:nsid w:val="6CD31E08"/>
     <w:multiLevelType w:val="hybridMultilevel"/>
     <w:tmpl w:val="8E527B6C"/>
@@ -11905,7 +12646,7 @@
       </w:rPr>
     </w:lvl>
   </w:abstractNum>
-  <w:abstractNum w:abstractNumId="89" w15:restartNumberingAfterBreak="0">
+  <w:abstractNum w:abstractNumId="91" w15:restartNumberingAfterBreak="0">
     <w:nsid w:val="6CD56E76"/>
     <w:multiLevelType w:val="hybridMultilevel"/>
     <w:tmpl w:val="E056DB00"/>
@@ -12018,7 +12759,7 @@
       </w:rPr>
     </w:lvl>
   </w:abstractNum>
-  <w:abstractNum w:abstractNumId="90" w15:restartNumberingAfterBreak="0">
+  <w:abstractNum w:abstractNumId="92" w15:restartNumberingAfterBreak="0">
     <w:nsid w:val="6D2029B8"/>
     <w:multiLevelType w:val="hybridMultilevel"/>
     <w:tmpl w:val="6060BE9A"/>
@@ -12131,7 +12872,7 @@
       </w:rPr>
     </w:lvl>
   </w:abstractNum>
-  <w:abstractNum w:abstractNumId="91" w15:restartNumberingAfterBreak="0">
+  <w:abstractNum w:abstractNumId="93" w15:restartNumberingAfterBreak="0">
     <w:nsid w:val="713713EA"/>
     <w:multiLevelType w:val="hybridMultilevel"/>
     <w:tmpl w:val="64EC2D98"/>
@@ -12217,7 +12958,7 @@
       </w:pPr>
     </w:lvl>
   </w:abstractNum>
-  <w:abstractNum w:abstractNumId="92" w15:restartNumberingAfterBreak="0">
+  <w:abstractNum w:abstractNumId="94" w15:restartNumberingAfterBreak="0">
     <w:nsid w:val="71A50C5A"/>
     <w:multiLevelType w:val="multilevel"/>
     <w:tmpl w:val="9E742F54"/>
@@ -12366,7 +13107,7 @@
       </w:rPr>
     </w:lvl>
   </w:abstractNum>
-  <w:abstractNum w:abstractNumId="93" w15:restartNumberingAfterBreak="0">
+  <w:abstractNum w:abstractNumId="95" w15:restartNumberingAfterBreak="0">
     <w:nsid w:val="72866006"/>
     <w:multiLevelType w:val="hybridMultilevel"/>
     <w:tmpl w:val="B72E01EC"/>
@@ -12479,7 +13220,7 @@
       </w:rPr>
     </w:lvl>
   </w:abstractNum>
-  <w:abstractNum w:abstractNumId="94" w15:restartNumberingAfterBreak="0">
+  <w:abstractNum w:abstractNumId="96" w15:restartNumberingAfterBreak="0">
     <w:nsid w:val="74867F19"/>
     <w:multiLevelType w:val="hybridMultilevel"/>
     <w:tmpl w:val="55C49740"/>
@@ -12592,7 +13333,7 @@
       </w:rPr>
     </w:lvl>
   </w:abstractNum>
-  <w:abstractNum w:abstractNumId="95" w15:restartNumberingAfterBreak="0">
+  <w:abstractNum w:abstractNumId="97" w15:restartNumberingAfterBreak="0">
     <w:nsid w:val="74FE0836"/>
     <w:multiLevelType w:val="hybridMultilevel"/>
     <w:tmpl w:val="9272C7B0"/>
@@ -12702,7 +13443,7 @@
       </w:pPr>
     </w:lvl>
   </w:abstractNum>
-  <w:abstractNum w:abstractNumId="96" w15:restartNumberingAfterBreak="0">
+  <w:abstractNum w:abstractNumId="98" w15:restartNumberingAfterBreak="0">
     <w:nsid w:val="7595285F"/>
     <w:multiLevelType w:val="hybridMultilevel"/>
     <w:tmpl w:val="127438F2"/>
@@ -12788,7 +13529,7 @@
       </w:pPr>
     </w:lvl>
   </w:abstractNum>
-  <w:abstractNum w:abstractNumId="97" w15:restartNumberingAfterBreak="0">
+  <w:abstractNum w:abstractNumId="99" w15:restartNumberingAfterBreak="0">
     <w:nsid w:val="76637A34"/>
     <w:multiLevelType w:val="hybridMultilevel"/>
     <w:tmpl w:val="8064EB08"/>
@@ -12901,7 +13642,7 @@
       </w:rPr>
     </w:lvl>
   </w:abstractNum>
-  <w:abstractNum w:abstractNumId="98" w15:restartNumberingAfterBreak="0">
+  <w:abstractNum w:abstractNumId="100" w15:restartNumberingAfterBreak="0">
     <w:nsid w:val="768A58AA"/>
     <w:multiLevelType w:val="multilevel"/>
     <w:tmpl w:val="FAC0584C"/>
@@ -13050,7 +13791,7 @@
       </w:rPr>
     </w:lvl>
   </w:abstractNum>
-  <w:abstractNum w:abstractNumId="99" w15:restartNumberingAfterBreak="0">
+  <w:abstractNum w:abstractNumId="101" w15:restartNumberingAfterBreak="0">
     <w:nsid w:val="78DE2632"/>
     <w:multiLevelType w:val="hybridMultilevel"/>
     <w:tmpl w:val="1D0A7DD4"/>
@@ -13163,7 +13904,7 @@
       </w:rPr>
     </w:lvl>
   </w:abstractNum>
-  <w:abstractNum w:abstractNumId="100" w15:restartNumberingAfterBreak="0">
+  <w:abstractNum w:abstractNumId="102" w15:restartNumberingAfterBreak="0">
     <w:nsid w:val="793D5F61"/>
     <w:multiLevelType w:val="hybridMultilevel"/>
     <w:tmpl w:val="8976D540"/>
@@ -13276,7 +14017,7 @@
       </w:rPr>
     </w:lvl>
   </w:abstractNum>
-  <w:abstractNum w:abstractNumId="101" w15:restartNumberingAfterBreak="0">
+  <w:abstractNum w:abstractNumId="103" w15:restartNumberingAfterBreak="0">
     <w:nsid w:val="796E46B7"/>
     <w:multiLevelType w:val="hybridMultilevel"/>
     <w:tmpl w:val="2A44DD40"/>
@@ -13389,7 +14130,7 @@
       </w:rPr>
     </w:lvl>
   </w:abstractNum>
-  <w:abstractNum w:abstractNumId="102" w15:restartNumberingAfterBreak="0">
+  <w:abstractNum w:abstractNumId="104" w15:restartNumberingAfterBreak="0">
     <w:nsid w:val="79A90FDC"/>
     <w:multiLevelType w:val="hybridMultilevel"/>
     <w:tmpl w:val="1AB03EDE"/>
@@ -13502,7 +14243,7 @@
       </w:rPr>
     </w:lvl>
   </w:abstractNum>
-  <w:abstractNum w:abstractNumId="103" w15:restartNumberingAfterBreak="0">
+  <w:abstractNum w:abstractNumId="105" w15:restartNumberingAfterBreak="0">
     <w:nsid w:val="79B97F38"/>
     <w:multiLevelType w:val="hybridMultilevel"/>
     <w:tmpl w:val="C9A65CA4"/>
@@ -13615,7 +14356,7 @@
       </w:rPr>
     </w:lvl>
   </w:abstractNum>
-  <w:abstractNum w:abstractNumId="104" w15:restartNumberingAfterBreak="0">
+  <w:abstractNum w:abstractNumId="106" w15:restartNumberingAfterBreak="0">
     <w:nsid w:val="79BD136B"/>
     <w:multiLevelType w:val="hybridMultilevel"/>
     <w:tmpl w:val="32B2354E"/>
@@ -13701,7 +14442,7 @@
       </w:pPr>
     </w:lvl>
   </w:abstractNum>
-  <w:abstractNum w:abstractNumId="105" w15:restartNumberingAfterBreak="0">
+  <w:abstractNum w:abstractNumId="107" w15:restartNumberingAfterBreak="0">
     <w:nsid w:val="7A670F59"/>
     <w:multiLevelType w:val="hybridMultilevel"/>
     <w:tmpl w:val="0C8A702A"/>
@@ -13814,7 +14555,7 @@
       </w:rPr>
     </w:lvl>
   </w:abstractNum>
-  <w:abstractNum w:abstractNumId="106" w15:restartNumberingAfterBreak="0">
+  <w:abstractNum w:abstractNumId="108" w15:restartNumberingAfterBreak="0">
     <w:nsid w:val="7C731E4C"/>
     <w:multiLevelType w:val="hybridMultilevel"/>
     <w:tmpl w:val="199024E6"/>
@@ -13936,7 +14677,7 @@
       </w:pPr>
     </w:lvl>
   </w:abstractNum>
-  <w:abstractNum w:abstractNumId="107" w15:restartNumberingAfterBreak="0">
+  <w:abstractNum w:abstractNumId="109" w15:restartNumberingAfterBreak="0">
     <w:nsid w:val="7D8C351B"/>
     <w:multiLevelType w:val="hybridMultilevel"/>
     <w:tmpl w:val="0794FA2E"/>
@@ -14049,7 +14790,7 @@
       </w:rPr>
     </w:lvl>
   </w:abstractNum>
-  <w:abstractNum w:abstractNumId="108" w15:restartNumberingAfterBreak="0">
+  <w:abstractNum w:abstractNumId="110" w15:restartNumberingAfterBreak="0">
     <w:nsid w:val="7E042328"/>
     <w:multiLevelType w:val="hybridMultilevel"/>
     <w:tmpl w:val="3814E700"/>
@@ -14166,166 +14907,166 @@
     <w:abstractNumId w:val="16"/>
   </w:num>
   <w:num w:numId="2" w16cid:durableId="1047336463">
-    <w:abstractNumId w:val="79"/>
+    <w:abstractNumId w:val="80"/>
   </w:num>
   <w:num w:numId="3" w16cid:durableId="1796869361">
-    <w:abstractNumId w:val="51"/>
+    <w:abstractNumId w:val="52"/>
   </w:num>
   <w:num w:numId="4" w16cid:durableId="567227123">
-    <w:abstractNumId w:val="60"/>
+    <w:abstractNumId w:val="61"/>
   </w:num>
   <w:num w:numId="5" w16cid:durableId="356808335">
-    <w:abstractNumId w:val="30"/>
+    <w:abstractNumId w:val="31"/>
   </w:num>
   <w:num w:numId="6" w16cid:durableId="453912291">
     <w:abstractNumId w:val="24"/>
   </w:num>
   <w:num w:numId="7" w16cid:durableId="606809072">
+    <w:abstractNumId w:val="40"/>
+  </w:num>
+  <w:num w:numId="8" w16cid:durableId="125971470">
+    <w:abstractNumId w:val="109"/>
+  </w:num>
+  <w:num w:numId="9" w16cid:durableId="458258244">
     <w:abstractNumId w:val="39"/>
   </w:num>
-  <w:num w:numId="8" w16cid:durableId="125971470">
-    <w:abstractNumId w:val="107"/>
-  </w:num>
-  <w:num w:numId="9" w16cid:durableId="458258244">
-    <w:abstractNumId w:val="38"/>
-  </w:num>
   <w:num w:numId="10" w16cid:durableId="242107372">
-    <w:abstractNumId w:val="76"/>
+    <w:abstractNumId w:val="77"/>
   </w:num>
   <w:num w:numId="11" w16cid:durableId="1107656433">
-    <w:abstractNumId w:val="78"/>
+    <w:abstractNumId w:val="79"/>
   </w:num>
   <w:num w:numId="12" w16cid:durableId="1180504840">
     <w:abstractNumId w:val="8"/>
   </w:num>
   <w:num w:numId="13" w16cid:durableId="2134521505">
-    <w:abstractNumId w:val="75"/>
+    <w:abstractNumId w:val="76"/>
   </w:num>
   <w:num w:numId="14" w16cid:durableId="1333989583">
-    <w:abstractNumId w:val="90"/>
+    <w:abstractNumId w:val="92"/>
   </w:num>
   <w:num w:numId="15" w16cid:durableId="975766090">
-    <w:abstractNumId w:val="85"/>
+    <w:abstractNumId w:val="86"/>
   </w:num>
   <w:num w:numId="16" w16cid:durableId="821629018">
-    <w:abstractNumId w:val="89"/>
+    <w:abstractNumId w:val="91"/>
   </w:num>
   <w:num w:numId="17" w16cid:durableId="1071195358">
     <w:abstractNumId w:val="14"/>
   </w:num>
   <w:num w:numId="18" w16cid:durableId="87193023">
-    <w:abstractNumId w:val="99"/>
+    <w:abstractNumId w:val="101"/>
   </w:num>
   <w:num w:numId="19" w16cid:durableId="2008628753">
-    <w:abstractNumId w:val="47"/>
+    <w:abstractNumId w:val="48"/>
   </w:num>
   <w:num w:numId="20" w16cid:durableId="1331325296">
-    <w:abstractNumId w:val="37"/>
+    <w:abstractNumId w:val="38"/>
   </w:num>
   <w:num w:numId="21" w16cid:durableId="1136336966">
-    <w:abstractNumId w:val="77"/>
+    <w:abstractNumId w:val="78"/>
   </w:num>
   <w:num w:numId="22" w16cid:durableId="1591963853">
-    <w:abstractNumId w:val="101"/>
+    <w:abstractNumId w:val="103"/>
   </w:num>
   <w:num w:numId="23" w16cid:durableId="469516804">
-    <w:abstractNumId w:val="64"/>
+    <w:abstractNumId w:val="65"/>
   </w:num>
   <w:num w:numId="24" w16cid:durableId="140654800">
-    <w:abstractNumId w:val="45"/>
+    <w:abstractNumId w:val="46"/>
   </w:num>
   <w:num w:numId="25" w16cid:durableId="457457590">
     <w:abstractNumId w:val="19"/>
   </w:num>
   <w:num w:numId="26" w16cid:durableId="1068769415">
-    <w:abstractNumId w:val="103"/>
+    <w:abstractNumId w:val="105"/>
   </w:num>
   <w:num w:numId="27" w16cid:durableId="1864593810">
     <w:abstractNumId w:val="15"/>
   </w:num>
   <w:num w:numId="28" w16cid:durableId="76829386">
-    <w:abstractNumId w:val="52"/>
+    <w:abstractNumId w:val="53"/>
   </w:num>
   <w:num w:numId="29" w16cid:durableId="858139">
     <w:abstractNumId w:val="25"/>
   </w:num>
   <w:num w:numId="30" w16cid:durableId="269971890">
-    <w:abstractNumId w:val="63"/>
+    <w:abstractNumId w:val="64"/>
   </w:num>
   <w:num w:numId="31" w16cid:durableId="1793205488">
-    <w:abstractNumId w:val="100"/>
+    <w:abstractNumId w:val="102"/>
   </w:num>
   <w:num w:numId="32" w16cid:durableId="466628364">
-    <w:abstractNumId w:val="41"/>
+    <w:abstractNumId w:val="42"/>
   </w:num>
   <w:num w:numId="33" w16cid:durableId="1273786685">
-    <w:abstractNumId w:val="46"/>
+    <w:abstractNumId w:val="47"/>
   </w:num>
   <w:num w:numId="34" w16cid:durableId="1768110394">
-    <w:abstractNumId w:val="69"/>
+    <w:abstractNumId w:val="70"/>
   </w:num>
   <w:num w:numId="35" w16cid:durableId="1395927023">
-    <w:abstractNumId w:val="93"/>
+    <w:abstractNumId w:val="95"/>
   </w:num>
   <w:num w:numId="36" w16cid:durableId="623389687">
-    <w:abstractNumId w:val="81"/>
+    <w:abstractNumId w:val="82"/>
   </w:num>
   <w:num w:numId="37" w16cid:durableId="788357308">
-    <w:abstractNumId w:val="87"/>
+    <w:abstractNumId w:val="89"/>
   </w:num>
   <w:num w:numId="38" w16cid:durableId="834028512">
     <w:abstractNumId w:val="20"/>
   </w:num>
   <w:num w:numId="39" w16cid:durableId="1739401484">
-    <w:abstractNumId w:val="67"/>
+    <w:abstractNumId w:val="68"/>
   </w:num>
   <w:num w:numId="40" w16cid:durableId="1374380911">
-    <w:abstractNumId w:val="53"/>
+    <w:abstractNumId w:val="54"/>
   </w:num>
   <w:num w:numId="41" w16cid:durableId="974145928">
-    <w:abstractNumId w:val="83"/>
+    <w:abstractNumId w:val="84"/>
   </w:num>
   <w:num w:numId="42" w16cid:durableId="1078207452">
-    <w:abstractNumId w:val="68"/>
+    <w:abstractNumId w:val="69"/>
   </w:num>
   <w:num w:numId="43" w16cid:durableId="328945464">
-    <w:abstractNumId w:val="74"/>
+    <w:abstractNumId w:val="75"/>
   </w:num>
   <w:num w:numId="44" w16cid:durableId="904336215">
-    <w:abstractNumId w:val="55"/>
+    <w:abstractNumId w:val="56"/>
   </w:num>
   <w:num w:numId="45" w16cid:durableId="79572056">
     <w:abstractNumId w:val="13"/>
   </w:num>
   <w:num w:numId="46" w16cid:durableId="994379303">
-    <w:abstractNumId w:val="43"/>
+    <w:abstractNumId w:val="44"/>
   </w:num>
   <w:num w:numId="47" w16cid:durableId="1051001903">
-    <w:abstractNumId w:val="54"/>
+    <w:abstractNumId w:val="55"/>
   </w:num>
   <w:num w:numId="48" w16cid:durableId="489634150">
-    <w:abstractNumId w:val="56"/>
+    <w:abstractNumId w:val="57"/>
   </w:num>
   <w:num w:numId="49" w16cid:durableId="1043140240">
-    <w:abstractNumId w:val="96"/>
+    <w:abstractNumId w:val="98"/>
   </w:num>
   <w:num w:numId="50" w16cid:durableId="1358695766">
-    <w:abstractNumId w:val="91"/>
+    <w:abstractNumId w:val="93"/>
   </w:num>
   <w:num w:numId="51" w16cid:durableId="799028987">
-    <w:abstractNumId w:val="29"/>
+    <w:abstractNumId w:val="30"/>
   </w:num>
   <w:num w:numId="52" w16cid:durableId="1337614300">
     <w:abstractNumId w:val="9"/>
   </w:num>
   <w:num w:numId="53" w16cid:durableId="1500803609">
-    <w:abstractNumId w:val="32"/>
+    <w:abstractNumId w:val="33"/>
   </w:num>
   <w:num w:numId="54" w16cid:durableId="1514494715">
     <w:abstractNumId w:val="21"/>
   </w:num>
   <w:num w:numId="55" w16cid:durableId="572859926">
-    <w:abstractNumId w:val="65"/>
+    <w:abstractNumId w:val="66"/>
   </w:num>
   <w:num w:numId="56" w16cid:durableId="1404840231">
     <w:abstractNumId w:val="10"/>
@@ -14340,10 +15081,10 @@
     <w:abstractNumId w:val="4"/>
   </w:num>
   <w:num w:numId="60" w16cid:durableId="633678407">
-    <w:abstractNumId w:val="80"/>
+    <w:abstractNumId w:val="81"/>
   </w:num>
   <w:num w:numId="61" w16cid:durableId="56128116">
-    <w:abstractNumId w:val="28"/>
+    <w:abstractNumId w:val="29"/>
   </w:num>
   <w:num w:numId="62" w16cid:durableId="831332990">
     <w:abstractNumId w:val="0"/>
@@ -14352,7 +15093,7 @@
     <w:abstractNumId w:val="6"/>
   </w:num>
   <w:num w:numId="64" w16cid:durableId="1847010485">
-    <w:abstractNumId w:val="105"/>
+    <w:abstractNumId w:val="107"/>
   </w:num>
   <w:num w:numId="65" w16cid:durableId="588586900">
     <w:abstractNumId w:val="3"/>
@@ -14361,133 +15102,139 @@
     <w:abstractNumId w:val="12"/>
   </w:num>
   <w:num w:numId="67" w16cid:durableId="2061778335">
-    <w:abstractNumId w:val="86"/>
+    <w:abstractNumId w:val="87"/>
   </w:num>
   <w:num w:numId="68" w16cid:durableId="705562339">
-    <w:abstractNumId w:val="36"/>
+    <w:abstractNumId w:val="37"/>
   </w:num>
   <w:num w:numId="69" w16cid:durableId="699286487">
-    <w:abstractNumId w:val="104"/>
+    <w:abstractNumId w:val="106"/>
   </w:num>
   <w:num w:numId="70" w16cid:durableId="1806582722">
-    <w:abstractNumId w:val="82"/>
+    <w:abstractNumId w:val="83"/>
   </w:num>
   <w:num w:numId="71" w16cid:durableId="1293287787">
     <w:abstractNumId w:val="1"/>
   </w:num>
   <w:num w:numId="72" w16cid:durableId="588974178">
-    <w:abstractNumId w:val="44"/>
+    <w:abstractNumId w:val="45"/>
   </w:num>
   <w:num w:numId="73" w16cid:durableId="333607220">
     <w:abstractNumId w:val="17"/>
   </w:num>
   <w:num w:numId="74" w16cid:durableId="341902073">
-    <w:abstractNumId w:val="94"/>
+    <w:abstractNumId w:val="96"/>
   </w:num>
   <w:num w:numId="75" w16cid:durableId="1840383665">
-    <w:abstractNumId w:val="59"/>
+    <w:abstractNumId w:val="60"/>
   </w:num>
   <w:num w:numId="76" w16cid:durableId="538975922">
-    <w:abstractNumId w:val="48"/>
+    <w:abstractNumId w:val="49"/>
   </w:num>
   <w:num w:numId="77" w16cid:durableId="1862547913">
-    <w:abstractNumId w:val="95"/>
+    <w:abstractNumId w:val="97"/>
   </w:num>
   <w:num w:numId="78" w16cid:durableId="1466388337">
-    <w:abstractNumId w:val="31"/>
+    <w:abstractNumId w:val="32"/>
   </w:num>
   <w:num w:numId="79" w16cid:durableId="1606378351">
-    <w:abstractNumId w:val="106"/>
+    <w:abstractNumId w:val="108"/>
   </w:num>
   <w:num w:numId="80" w16cid:durableId="1253322720">
-    <w:abstractNumId w:val="70"/>
+    <w:abstractNumId w:val="71"/>
   </w:num>
   <w:num w:numId="81" w16cid:durableId="628318437">
-    <w:abstractNumId w:val="108"/>
+    <w:abstractNumId w:val="110"/>
   </w:num>
   <w:num w:numId="82" w16cid:durableId="2131195329">
     <w:abstractNumId w:val="11"/>
   </w:num>
   <w:num w:numId="83" w16cid:durableId="1704550804">
-    <w:abstractNumId w:val="35"/>
+    <w:abstractNumId w:val="36"/>
   </w:num>
   <w:num w:numId="84" w16cid:durableId="1522936838">
-    <w:abstractNumId w:val="97"/>
+    <w:abstractNumId w:val="99"/>
   </w:num>
   <w:num w:numId="85" w16cid:durableId="733815458">
-    <w:abstractNumId w:val="42"/>
+    <w:abstractNumId w:val="43"/>
   </w:num>
   <w:num w:numId="86" w16cid:durableId="1848521333">
     <w:abstractNumId w:val="18"/>
   </w:num>
   <w:num w:numId="87" w16cid:durableId="1299646206">
-    <w:abstractNumId w:val="62"/>
+    <w:abstractNumId w:val="63"/>
   </w:num>
   <w:num w:numId="88" w16cid:durableId="950016623">
-    <w:abstractNumId w:val="71"/>
+    <w:abstractNumId w:val="72"/>
   </w:num>
   <w:num w:numId="89" w16cid:durableId="1711341749">
     <w:abstractNumId w:val="5"/>
   </w:num>
   <w:num w:numId="90" w16cid:durableId="1311010349">
-    <w:abstractNumId w:val="58"/>
+    <w:abstractNumId w:val="59"/>
   </w:num>
   <w:num w:numId="91" w16cid:durableId="1466123269">
-    <w:abstractNumId w:val="33"/>
+    <w:abstractNumId w:val="34"/>
   </w:num>
   <w:num w:numId="92" w16cid:durableId="512457005">
-    <w:abstractNumId w:val="40"/>
+    <w:abstractNumId w:val="41"/>
   </w:num>
   <w:num w:numId="93" w16cid:durableId="1552691518">
-    <w:abstractNumId w:val="92"/>
+    <w:abstractNumId w:val="94"/>
   </w:num>
   <w:num w:numId="94" w16cid:durableId="709886572">
-    <w:abstractNumId w:val="57"/>
+    <w:abstractNumId w:val="58"/>
   </w:num>
   <w:num w:numId="95" w16cid:durableId="1428693421">
     <w:abstractNumId w:val="2"/>
   </w:num>
   <w:num w:numId="96" w16cid:durableId="1308821337">
-    <w:abstractNumId w:val="61"/>
+    <w:abstractNumId w:val="62"/>
   </w:num>
   <w:num w:numId="97" w16cid:durableId="671567312">
-    <w:abstractNumId w:val="73"/>
+    <w:abstractNumId w:val="74"/>
   </w:num>
   <w:num w:numId="98" w16cid:durableId="1326205953">
-    <w:abstractNumId w:val="66"/>
+    <w:abstractNumId w:val="67"/>
   </w:num>
   <w:num w:numId="99" w16cid:durableId="1654024908">
-    <w:abstractNumId w:val="34"/>
+    <w:abstractNumId w:val="35"/>
   </w:num>
   <w:num w:numId="100" w16cid:durableId="1752463702">
+    <w:abstractNumId w:val="51"/>
+  </w:num>
+  <w:num w:numId="101" w16cid:durableId="2142453221">
     <w:abstractNumId w:val="50"/>
   </w:num>
-  <w:num w:numId="101" w16cid:durableId="2142453221">
-    <w:abstractNumId w:val="49"/>
-  </w:num>
   <w:num w:numId="102" w16cid:durableId="2119448413">
-    <w:abstractNumId w:val="102"/>
+    <w:abstractNumId w:val="104"/>
   </w:num>
   <w:num w:numId="103" w16cid:durableId="1703818475">
     <w:abstractNumId w:val="26"/>
   </w:num>
   <w:num w:numId="104" w16cid:durableId="209999952">
-    <w:abstractNumId w:val="98"/>
+    <w:abstractNumId w:val="100"/>
   </w:num>
   <w:num w:numId="105" w16cid:durableId="179398928">
-    <w:abstractNumId w:val="72"/>
+    <w:abstractNumId w:val="73"/>
   </w:num>
   <w:num w:numId="106" w16cid:durableId="927539230">
     <w:abstractNumId w:val="23"/>
   </w:num>
   <w:num w:numId="107" w16cid:durableId="1388528039">
-    <w:abstractNumId w:val="88"/>
+    <w:abstractNumId w:val="90"/>
   </w:num>
   <w:num w:numId="108" w16cid:durableId="1875195187">
     <w:abstractNumId w:val="27"/>
   </w:num>
   <w:num w:numId="109" w16cid:durableId="1928538817">
-    <w:abstractNumId w:val="84"/>
+    <w:abstractNumId w:val="85"/>
+  </w:num>
+  <w:num w:numId="110" w16cid:durableId="1655449602">
+    <w:abstractNumId w:val="28"/>
+  </w:num>
+  <w:num w:numId="111" w16cid:durableId="1343976181">
+    <w:abstractNumId w:val="88"/>
   </w:num>
   <w:numIdMacAtCleanup w:val="105"/>
 </w:numbering>
@@ -16368,7 +17115,6 @@
     <w:rsid w:val="000F24C4"/>
     <w:rsid w:val="001257BB"/>
     <w:rsid w:val="00216D32"/>
-    <w:rsid w:val="0021705A"/>
     <w:rsid w:val="00241924"/>
     <w:rsid w:val="00246E1A"/>
     <w:rsid w:val="0028095C"/>
@@ -16393,6 +17139,7 @@
     <w:rsid w:val="00660920"/>
     <w:rsid w:val="00663A12"/>
     <w:rsid w:val="0066602A"/>
+    <w:rsid w:val="006C628D"/>
     <w:rsid w:val="006F668B"/>
     <w:rsid w:val="007048CE"/>
     <w:rsid w:val="007378D5"/>

</xml_diff>